<commit_message>
updating the list of files
</commit_message>
<xml_diff>
--- a/War Congress Data/House - Conflict/605.Duncan.9.20.01.docx
+++ b/War Congress Data/House - Conflict/605.Duncan.9.20.01.docx
@@ -2,12 +2,17 @@
 <file path=word/document.xml><?xml version="1.0" encoding="utf-8"?>
 <w:document xmlns:wpc="http://schemas.microsoft.com/office/word/2010/wordprocessingCanvas" xmlns:mc="http://schemas.openxmlformats.org/markup-compatibility/2006" xmlns:o="urn:schemas-microsoft-com:office:office" xmlns:r="http://schemas.openxmlformats.org/officeDocument/2006/relationships" xmlns:m="http://schemas.openxmlformats.org/officeDocument/2006/math" xmlns:v="urn:schemas-microsoft-com:vml" xmlns:wp14="http://schemas.microsoft.com/office/word/2010/wordprocessingDrawing" xmlns:wp="http://schemas.openxmlformats.org/drawingml/2006/wordprocessingDrawing" xmlns:w10="urn:schemas-microsoft-com:office:word" xmlns:w="http://schemas.openxmlformats.org/wordprocessingml/2006/main" xmlns:w14="http://schemas.microsoft.com/office/word/2010/wordml" xmlns:wpg="http://schemas.microsoft.com/office/word/2010/wordprocessingGroup" xmlns:wpi="http://schemas.microsoft.com/office/word/2010/wordprocessingInk" xmlns:wne="http://schemas.microsoft.com/office/word/2006/wordml" xmlns:wps="http://schemas.microsoft.com/office/word/2010/wordprocessingShape" mc:Ignorable="w14 wp14">
   <w:body>
-    <w:p>
-      <w:r>
+    <w:p xmlns:wp14="http://schemas.microsoft.com/office/word/2010/wordml" wp14:textId="4051C9DA">
+      <w:r>
+        <w:rPr/>
+        <w:t xml:space="preserve"> </w:t>
+      </w:r>
+      <w:r>
+        <w:rPr/>
         <w:t>Mr. Speaker, the attacks</w:t>
       </w:r>
     </w:p>
-    <w:p>
+    <w:p xmlns:wp14="http://schemas.microsoft.com/office/word/2010/wordml" wp14:textId="77777777">
       <w:proofErr w:type="gramStart"/>
       <w:r>
         <w:t>of</w:t>
@@ -17,7 +22,7 @@
         <w:t xml:space="preserve"> last week were the most evil,</w:t>
       </w:r>
     </w:p>
-    <w:p>
+    <w:p xmlns:wp14="http://schemas.microsoft.com/office/word/2010/wordml" wp14:textId="77777777">
       <w:proofErr w:type="gramStart"/>
       <w:r>
         <w:t>tragic</w:t>
@@ -27,7 +32,7 @@
         <w:t xml:space="preserve"> actions ever carried out in this</w:t>
       </w:r>
     </w:p>
-    <w:p>
+    <w:p xmlns:wp14="http://schemas.microsoft.com/office/word/2010/wordml" wp14:textId="77777777">
       <w:proofErr w:type="gramStart"/>
       <w:r>
         <w:t>country</w:t>
@@ -37,12 +42,12 @@
         <w:t>.</w:t>
       </w:r>
     </w:p>
-    <w:p>
+    <w:p xmlns:wp14="http://schemas.microsoft.com/office/word/2010/wordml" wp14:textId="77777777">
       <w:r>
         <w:t>I have said many times that we need</w:t>
       </w:r>
     </w:p>
-    <w:p>
+    <w:p xmlns:wp14="http://schemas.microsoft.com/office/word/2010/wordml" wp14:textId="77777777">
       <w:proofErr w:type="gramStart"/>
       <w:r>
         <w:t>to</w:t>
@@ -52,12 +57,12 @@
         <w:t xml:space="preserve"> take the strongest possible action</w:t>
       </w:r>
     </w:p>
-    <w:p>
+    <w:p xmlns:wp14="http://schemas.microsoft.com/office/word/2010/wordml" wp14:textId="77777777">
       <w:r>
         <w:t>However, we must be very careful not</w:t>
       </w:r>
     </w:p>
-    <w:p>
+    <w:p xmlns:wp14="http://schemas.microsoft.com/office/word/2010/wordml" wp14:textId="77777777">
       <w:proofErr w:type="gramStart"/>
       <w:r>
         <w:t>to</w:t>
@@ -67,7 +72,7 @@
         <w:t xml:space="preserve"> overreact. If we go overboard and</w:t>
       </w:r>
     </w:p>
-    <w:p>
+    <w:p xmlns:wp14="http://schemas.microsoft.com/office/word/2010/wordml" wp14:textId="77777777">
       <w:proofErr w:type="gramStart"/>
       <w:r>
         <w:t>have</w:t>
@@ -77,7 +82,7 @@
         <w:t xml:space="preserve"> an almost panic-type reaction, we</w:t>
       </w:r>
     </w:p>
-    <w:p>
+    <w:p xmlns:wp14="http://schemas.microsoft.com/office/word/2010/wordml" wp14:textId="77777777">
       <w:proofErr w:type="gramStart"/>
       <w:r>
         <w:t>will</w:t>
@@ -87,7 +92,7 @@
         <w:t xml:space="preserve"> be doing just what the terrorist</w:t>
       </w:r>
     </w:p>
-    <w:p>
+    <w:p xmlns:wp14="http://schemas.microsoft.com/office/word/2010/wordml" wp14:textId="77777777">
       <w:proofErr w:type="gramStart"/>
       <w:r>
         <w:t>want</w:t>
@@ -97,12 +102,12 @@
         <w:t xml:space="preserve"> us to do.</w:t>
       </w:r>
     </w:p>
-    <w:p>
+    <w:p xmlns:wp14="http://schemas.microsoft.com/office/word/2010/wordml" wp14:textId="77777777">
       <w:r>
         <w:t>The Wall Street Journal reports</w:t>
       </w:r>
     </w:p>
-    <w:p>
+    <w:p xmlns:wp14="http://schemas.microsoft.com/office/word/2010/wordml" wp14:textId="77777777">
       <w:proofErr w:type="gramStart"/>
       <w:r>
         <w:t>today</w:t>
@@ -112,7 +117,7 @@
         <w:t xml:space="preserve"> that bin Laden’s fortune is nowhere</w:t>
       </w:r>
     </w:p>
-    <w:p>
+    <w:p xmlns:wp14="http://schemas.microsoft.com/office/word/2010/wordml" wp14:textId="77777777">
       <w:proofErr w:type="gramStart"/>
       <w:r>
         <w:t>close</w:t>
@@ -122,7 +127,7 @@
         <w:t xml:space="preserve"> to the $300 million stated</w:t>
       </w:r>
     </w:p>
-    <w:p>
+    <w:p xmlns:wp14="http://schemas.microsoft.com/office/word/2010/wordml" wp14:textId="77777777">
       <w:proofErr w:type="gramStart"/>
       <w:r>
         <w:t>in</w:t>
@@ -132,7 +137,7 @@
         <w:t xml:space="preserve"> some stories, that his fortune has</w:t>
       </w:r>
     </w:p>
-    <w:p>
+    <w:p xmlns:wp14="http://schemas.microsoft.com/office/word/2010/wordml" wp14:textId="77777777">
       <w:proofErr w:type="gramStart"/>
       <w:r>
         <w:t>been</w:t>
@@ -142,12 +147,12 @@
         <w:t xml:space="preserve"> wildly exaggerated, and bin</w:t>
       </w:r>
     </w:p>
-    <w:p>
+    <w:p xmlns:wp14="http://schemas.microsoft.com/office/word/2010/wordml" wp14:textId="77777777">
       <w:r>
         <w:t>Laden’s network is a ‘‘primitive and</w:t>
       </w:r>
     </w:p>
-    <w:p>
+    <w:p xmlns:wp14="http://schemas.microsoft.com/office/word/2010/wordml" wp14:textId="77777777">
       <w:proofErr w:type="gramStart"/>
       <w:r>
         <w:t>cheap</w:t>
@@ -157,7 +162,7 @@
         <w:t xml:space="preserve"> force.’’ Besides that, we have</w:t>
       </w:r>
     </w:p>
-    <w:p>
+    <w:p xmlns:wp14="http://schemas.microsoft.com/office/word/2010/wordml" wp14:textId="77777777">
       <w:proofErr w:type="gramStart"/>
       <w:r>
         <w:t>just</w:t>
@@ -167,7 +172,7 @@
         <w:t xml:space="preserve"> appropriated $40 billion in emergency</w:t>
       </w:r>
     </w:p>
-    <w:p>
+    <w:p xmlns:wp14="http://schemas.microsoft.com/office/word/2010/wordml" wp14:textId="77777777">
       <w:proofErr w:type="gramStart"/>
       <w:r>
         <w:t>funding</w:t>
@@ -177,7 +182,7 @@
         <w:t>, and today we start on a</w:t>
       </w:r>
     </w:p>
-    <w:p>
+    <w:p xmlns:wp14="http://schemas.microsoft.com/office/word/2010/wordml" wp14:textId="77777777">
       <w:proofErr w:type="gramStart"/>
       <w:r>
         <w:t>bill</w:t>
@@ -187,7 +192,7 @@
         <w:t xml:space="preserve"> to give the military the biggest increase</w:t>
       </w:r>
     </w:p>
-    <w:p>
+    <w:p xmlns:wp14="http://schemas.microsoft.com/office/word/2010/wordml" wp14:textId="77777777">
       <w:proofErr w:type="gramStart"/>
       <w:r>
         <w:t>in</w:t>
@@ -197,7 +202,7 @@
         <w:t xml:space="preserve"> history following 6 straight</w:t>
       </w:r>
     </w:p>
-    <w:p>
+    <w:p xmlns:wp14="http://schemas.microsoft.com/office/word/2010/wordml" wp14:textId="77777777">
       <w:proofErr w:type="gramStart"/>
       <w:r>
         <w:t>years</w:t>
@@ -207,12 +212,12 @@
         <w:t xml:space="preserve"> of multi-billion dollar increases.</w:t>
       </w:r>
     </w:p>
-    <w:p>
+    <w:p xmlns:wp14="http://schemas.microsoft.com/office/word/2010/wordml" wp14:textId="77777777">
       <w:r>
         <w:t>I believe bin Laden has probably been</w:t>
       </w:r>
     </w:p>
-    <w:p>
+    <w:p xmlns:wp14="http://schemas.microsoft.com/office/word/2010/wordml" wp14:textId="77777777">
       <w:proofErr w:type="gramStart"/>
       <w:r>
         <w:t>shocked</w:t>
@@ -222,7 +227,7 @@
         <w:t xml:space="preserve"> by the worldwide condemnation</w:t>
       </w:r>
     </w:p>
-    <w:p>
+    <w:p xmlns:wp14="http://schemas.microsoft.com/office/word/2010/wordml" wp14:textId="77777777">
       <w:proofErr w:type="gramStart"/>
       <w:r>
         <w:lastRenderedPageBreak/>
@@ -233,7 +238,7 @@
         <w:t xml:space="preserve"> received even from people and</w:t>
       </w:r>
     </w:p>
-    <w:p>
+    <w:p xmlns:wp14="http://schemas.microsoft.com/office/word/2010/wordml" wp14:textId="77777777">
       <w:proofErr w:type="gramStart"/>
       <w:r>
         <w:t>countries</w:t>
@@ -243,7 +248,7 @@
         <w:t xml:space="preserve"> he probably thought would</w:t>
       </w:r>
     </w:p>
-    <w:p>
+    <w:p xmlns:wp14="http://schemas.microsoft.com/office/word/2010/wordml" wp14:textId="77777777">
       <w:proofErr w:type="gramStart"/>
       <w:r>
         <w:t>support</w:t>
@@ -253,7 +258,7 @@
         <w:t xml:space="preserve"> him. We need to take the terrorists’</w:t>
       </w:r>
     </w:p>
-    <w:p>
+    <w:p xmlns:wp14="http://schemas.microsoft.com/office/word/2010/wordml" wp14:textId="77777777">
       <w:proofErr w:type="gramStart"/>
       <w:r>
         <w:t>threats</w:t>
@@ -263,7 +268,7 @@
         <w:t xml:space="preserve"> very seriously, but it</w:t>
       </w:r>
     </w:p>
-    <w:p>
+    <w:p xmlns:wp14="http://schemas.microsoft.com/office/word/2010/wordml" wp14:textId="77777777">
       <w:proofErr w:type="gramStart"/>
       <w:r>
         <w:t>would</w:t>
@@ -273,7 +278,7 @@
         <w:t xml:space="preserve"> be a very bad mistake to greatly</w:t>
       </w:r>
     </w:p>
-    <w:p>
+    <w:p xmlns:wp14="http://schemas.microsoft.com/office/word/2010/wordml" wp14:textId="77777777">
       <w:proofErr w:type="gramStart"/>
       <w:r>
         <w:t>overreact</w:t>
@@ -283,7 +288,7 @@
         <w:t>. We need to carry on the</w:t>
       </w:r>
     </w:p>
-    <w:p>
+    <w:p xmlns:wp14="http://schemas.microsoft.com/office/word/2010/wordml" wp14:textId="77777777">
       <w:proofErr w:type="gramStart"/>
       <w:r>
         <w:t>other</w:t>
@@ -293,7 +298,7 @@
         <w:t xml:space="preserve"> functions of government too, and</w:t>
       </w:r>
     </w:p>
-    <w:p>
+    <w:p xmlns:wp14="http://schemas.microsoft.com/office/word/2010/wordml" wp14:textId="77777777">
       <w:proofErr w:type="gramStart"/>
       <w:r>
         <w:t>as</w:t>
@@ -303,7 +308,7 @@
         <w:t xml:space="preserve"> President Bush has urged, try to get</w:t>
       </w:r>
     </w:p>
-    <w:p>
+    <w:p xmlns:wp14="http://schemas.microsoft.com/office/word/2010/wordml" wp14:textId="77777777">
       <w:proofErr w:type="gramStart"/>
       <w:r>
         <w:t>back</w:t>
@@ -313,7 +318,7 @@
         <w:t xml:space="preserve"> to normal as soon as we possibly</w:t>
       </w:r>
     </w:p>
-    <w:p>
+    <w:p xmlns:wp14="http://schemas.microsoft.com/office/word/2010/wordml" wp14:textId="77777777">
       <w:proofErr w:type="gramStart"/>
       <w:r>
         <w:t>can</w:t>
@@ -330,7 +335,7 @@
       <w:footerReference w:type="default" r:id="rId10"/>
       <w:headerReference w:type="first" r:id="rId11"/>
       <w:footerReference w:type="first" r:id="rId12"/>
-      <w:pgSz w:w="12240" w:h="15840"/>
+      <w:pgSz w:w="12240" w:h="15840" w:orient="portrait"/>
       <w:pgMar w:top="1440" w:right="1440" w:bottom="1440" w:left="1440" w:header="720" w:footer="720" w:gutter="0"/>
       <w:cols w:space="720"/>
       <w:docGrid w:linePitch="360"/>
@@ -342,7 +347,7 @@
 <file path=word/endnotes.xml><?xml version="1.0" encoding="utf-8"?>
 <w:endnotes xmlns:wpc="http://schemas.microsoft.com/office/word/2010/wordprocessingCanvas" xmlns:mc="http://schemas.openxmlformats.org/markup-compatibility/2006" xmlns:o="urn:schemas-microsoft-com:office:office" xmlns:r="http://schemas.openxmlformats.org/officeDocument/2006/relationships" xmlns:m="http://schemas.openxmlformats.org/officeDocument/2006/math" xmlns:v="urn:schemas-microsoft-com:vml" xmlns:wp14="http://schemas.microsoft.com/office/word/2010/wordprocessingDrawing" xmlns:wp="http://schemas.openxmlformats.org/drawingml/2006/wordprocessingDrawing" xmlns:w10="urn:schemas-microsoft-com:office:word" xmlns:w="http://schemas.openxmlformats.org/wordprocessingml/2006/main" xmlns:w14="http://schemas.microsoft.com/office/word/2010/wordml" xmlns:wpg="http://schemas.microsoft.com/office/word/2010/wordprocessingGroup" xmlns:wpi="http://schemas.microsoft.com/office/word/2010/wordprocessingInk" xmlns:wne="http://schemas.microsoft.com/office/word/2006/wordml" xmlns:wps="http://schemas.microsoft.com/office/word/2010/wordprocessingShape" mc:Ignorable="w14 wp14">
   <w:endnote w:type="separator" w:id="-1">
-    <w:p>
+    <w:p xmlns:wp14="http://schemas.microsoft.com/office/word/2010/wordml" wp14:textId="77777777">
       <w:pPr>
         <w:spacing w:after="0" w:line="240" w:lineRule="auto"/>
       </w:pPr>
@@ -352,7 +357,7 @@
     </w:p>
   </w:endnote>
   <w:endnote w:type="continuationSeparator" w:id="0">
-    <w:p>
+    <w:p xmlns:wp14="http://schemas.microsoft.com/office/word/2010/wordml" wp14:textId="77777777">
       <w:pPr>
         <w:spacing w:after="0" w:line="240" w:lineRule="auto"/>
       </w:pPr>
@@ -366,7 +371,7 @@
 
 <file path=word/footer1.xml><?xml version="1.0" encoding="utf-8"?>
 <w:ftr xmlns:wpc="http://schemas.microsoft.com/office/word/2010/wordprocessingCanvas" xmlns:mc="http://schemas.openxmlformats.org/markup-compatibility/2006" xmlns:o="urn:schemas-microsoft-com:office:office" xmlns:r="http://schemas.openxmlformats.org/officeDocument/2006/relationships" xmlns:m="http://schemas.openxmlformats.org/officeDocument/2006/math" xmlns:v="urn:schemas-microsoft-com:vml" xmlns:wp14="http://schemas.microsoft.com/office/word/2010/wordprocessingDrawing" xmlns:wp="http://schemas.openxmlformats.org/drawingml/2006/wordprocessingDrawing" xmlns:w10="urn:schemas-microsoft-com:office:word" xmlns:w="http://schemas.openxmlformats.org/wordprocessingml/2006/main" xmlns:w14="http://schemas.microsoft.com/office/word/2010/wordml" xmlns:wpg="http://schemas.microsoft.com/office/word/2010/wordprocessingGroup" xmlns:wpi="http://schemas.microsoft.com/office/word/2010/wordprocessingInk" xmlns:wne="http://schemas.microsoft.com/office/word/2006/wordml" xmlns:wps="http://schemas.microsoft.com/office/word/2010/wordprocessingShape" mc:Ignorable="w14 wp14">
-  <w:p>
+  <w:p xmlns:wp14="http://schemas.microsoft.com/office/word/2010/wordml" wp14:textId="77777777">
     <w:pPr>
       <w:pStyle w:val="Footer"/>
     </w:pPr>
@@ -376,7 +381,7 @@
 
 <file path=word/footer2.xml><?xml version="1.0" encoding="utf-8"?>
 <w:ftr xmlns:wpc="http://schemas.microsoft.com/office/word/2010/wordprocessingCanvas" xmlns:mc="http://schemas.openxmlformats.org/markup-compatibility/2006" xmlns:o="urn:schemas-microsoft-com:office:office" xmlns:r="http://schemas.openxmlformats.org/officeDocument/2006/relationships" xmlns:m="http://schemas.openxmlformats.org/officeDocument/2006/math" xmlns:v="urn:schemas-microsoft-com:vml" xmlns:wp14="http://schemas.microsoft.com/office/word/2010/wordprocessingDrawing" xmlns:wp="http://schemas.openxmlformats.org/drawingml/2006/wordprocessingDrawing" xmlns:w10="urn:schemas-microsoft-com:office:word" xmlns:w="http://schemas.openxmlformats.org/wordprocessingml/2006/main" xmlns:w14="http://schemas.microsoft.com/office/word/2010/wordml" xmlns:wpg="http://schemas.microsoft.com/office/word/2010/wordprocessingGroup" xmlns:wpi="http://schemas.microsoft.com/office/word/2010/wordprocessingInk" xmlns:wne="http://schemas.microsoft.com/office/word/2006/wordml" xmlns:wps="http://schemas.microsoft.com/office/word/2010/wordprocessingShape" mc:Ignorable="w14 wp14">
-  <w:p>
+  <w:p xmlns:wp14="http://schemas.microsoft.com/office/word/2010/wordml" wp14:textId="77777777">
     <w:pPr>
       <w:pStyle w:val="Footer"/>
     </w:pPr>
@@ -386,7 +391,7 @@
 
 <file path=word/footer3.xml><?xml version="1.0" encoding="utf-8"?>
 <w:ftr xmlns:wpc="http://schemas.microsoft.com/office/word/2010/wordprocessingCanvas" xmlns:mc="http://schemas.openxmlformats.org/markup-compatibility/2006" xmlns:o="urn:schemas-microsoft-com:office:office" xmlns:r="http://schemas.openxmlformats.org/officeDocument/2006/relationships" xmlns:m="http://schemas.openxmlformats.org/officeDocument/2006/math" xmlns:v="urn:schemas-microsoft-com:vml" xmlns:wp14="http://schemas.microsoft.com/office/word/2010/wordprocessingDrawing" xmlns:wp="http://schemas.openxmlformats.org/drawingml/2006/wordprocessingDrawing" xmlns:w10="urn:schemas-microsoft-com:office:word" xmlns:w="http://schemas.openxmlformats.org/wordprocessingml/2006/main" xmlns:w14="http://schemas.microsoft.com/office/word/2010/wordml" xmlns:wpg="http://schemas.microsoft.com/office/word/2010/wordprocessingGroup" xmlns:wpi="http://schemas.microsoft.com/office/word/2010/wordprocessingInk" xmlns:wne="http://schemas.microsoft.com/office/word/2006/wordml" xmlns:wps="http://schemas.microsoft.com/office/word/2010/wordprocessingShape" mc:Ignorable="w14 wp14">
-  <w:p>
+  <w:p xmlns:wp14="http://schemas.microsoft.com/office/word/2010/wordml" wp14:textId="77777777">
     <w:pPr>
       <w:pStyle w:val="Footer"/>
     </w:pPr>
@@ -397,7 +402,7 @@
 <file path=word/footnotes.xml><?xml version="1.0" encoding="utf-8"?>
 <w:footnotes xmlns:wpc="http://schemas.microsoft.com/office/word/2010/wordprocessingCanvas" xmlns:mc="http://schemas.openxmlformats.org/markup-compatibility/2006" xmlns:o="urn:schemas-microsoft-com:office:office" xmlns:r="http://schemas.openxmlformats.org/officeDocument/2006/relationships" xmlns:m="http://schemas.openxmlformats.org/officeDocument/2006/math" xmlns:v="urn:schemas-microsoft-com:vml" xmlns:wp14="http://schemas.microsoft.com/office/word/2010/wordprocessingDrawing" xmlns:wp="http://schemas.openxmlformats.org/drawingml/2006/wordprocessingDrawing" xmlns:w10="urn:schemas-microsoft-com:office:word" xmlns:w="http://schemas.openxmlformats.org/wordprocessingml/2006/main" xmlns:w14="http://schemas.microsoft.com/office/word/2010/wordml" xmlns:wpg="http://schemas.microsoft.com/office/word/2010/wordprocessingGroup" xmlns:wpi="http://schemas.microsoft.com/office/word/2010/wordprocessingInk" xmlns:wne="http://schemas.microsoft.com/office/word/2006/wordml" xmlns:wps="http://schemas.microsoft.com/office/word/2010/wordprocessingShape" mc:Ignorable="w14 wp14">
   <w:footnote w:type="separator" w:id="-1">
-    <w:p>
+    <w:p xmlns:wp14="http://schemas.microsoft.com/office/word/2010/wordml" wp14:textId="77777777">
       <w:pPr>
         <w:spacing w:after="0" w:line="240" w:lineRule="auto"/>
       </w:pPr>
@@ -407,7 +412,7 @@
     </w:p>
   </w:footnote>
   <w:footnote w:type="continuationSeparator" w:id="0">
-    <w:p>
+    <w:p xmlns:wp14="http://schemas.microsoft.com/office/word/2010/wordml" wp14:textId="77777777">
       <w:pPr>
         <w:spacing w:after="0" w:line="240" w:lineRule="auto"/>
       </w:pPr>
@@ -421,7 +426,7 @@
 
 <file path=word/header1.xml><?xml version="1.0" encoding="utf-8"?>
 <w:hdr xmlns:wpc="http://schemas.microsoft.com/office/word/2010/wordprocessingCanvas" xmlns:mc="http://schemas.openxmlformats.org/markup-compatibility/2006" xmlns:o="urn:schemas-microsoft-com:office:office" xmlns:r="http://schemas.openxmlformats.org/officeDocument/2006/relationships" xmlns:m="http://schemas.openxmlformats.org/officeDocument/2006/math" xmlns:v="urn:schemas-microsoft-com:vml" xmlns:wp14="http://schemas.microsoft.com/office/word/2010/wordprocessingDrawing" xmlns:wp="http://schemas.openxmlformats.org/drawingml/2006/wordprocessingDrawing" xmlns:w10="urn:schemas-microsoft-com:office:word" xmlns:w="http://schemas.openxmlformats.org/wordprocessingml/2006/main" xmlns:w14="http://schemas.microsoft.com/office/word/2010/wordml" xmlns:wpg="http://schemas.microsoft.com/office/word/2010/wordprocessingGroup" xmlns:wpi="http://schemas.microsoft.com/office/word/2010/wordprocessingInk" xmlns:wne="http://schemas.microsoft.com/office/word/2006/wordml" xmlns:wps="http://schemas.microsoft.com/office/word/2010/wordprocessingShape" mc:Ignorable="w14 wp14">
-  <w:p>
+  <w:p xmlns:wp14="http://schemas.microsoft.com/office/word/2010/wordml" wp14:textId="77777777">
     <w:pPr>
       <w:pStyle w:val="Header"/>
     </w:pPr>
@@ -431,7 +436,7 @@
 
 <file path=word/header2.xml><?xml version="1.0" encoding="utf-8"?>
 <w:hdr xmlns:wpc="http://schemas.microsoft.com/office/word/2010/wordprocessingCanvas" xmlns:mc="http://schemas.openxmlformats.org/markup-compatibility/2006" xmlns:o="urn:schemas-microsoft-com:office:office" xmlns:r="http://schemas.openxmlformats.org/officeDocument/2006/relationships" xmlns:m="http://schemas.openxmlformats.org/officeDocument/2006/math" xmlns:v="urn:schemas-microsoft-com:vml" xmlns:wp14="http://schemas.microsoft.com/office/word/2010/wordprocessingDrawing" xmlns:wp="http://schemas.openxmlformats.org/drawingml/2006/wordprocessingDrawing" xmlns:w10="urn:schemas-microsoft-com:office:word" xmlns:w="http://schemas.openxmlformats.org/wordprocessingml/2006/main" xmlns:w14="http://schemas.microsoft.com/office/word/2010/wordml" xmlns:wpg="http://schemas.microsoft.com/office/word/2010/wordprocessingGroup" xmlns:wpi="http://schemas.microsoft.com/office/word/2010/wordprocessingInk" xmlns:wne="http://schemas.microsoft.com/office/word/2006/wordml" xmlns:wps="http://schemas.microsoft.com/office/word/2010/wordprocessingShape" mc:Ignorable="w14 wp14">
-  <w:p>
+  <w:p xmlns:wp14="http://schemas.microsoft.com/office/word/2010/wordml" wp14:textId="77777777">
     <w:pPr>
       <w:pStyle w:val="Header"/>
     </w:pPr>
@@ -440,12 +445,14 @@
     </w:r>
     <w:r>
       <w:tab/>
+    </w:r>
+    <w:r>
       <w:t>September 20, 2001</w:t>
     </w:r>
     <w:r>
       <w:tab/>
     </w:r>
-    <w:bookmarkStart w:id="0" w:name="_GoBack"/>
+    <w:bookmarkStart w:name="_GoBack" w:id="0"/>
     <w:bookmarkEnd w:id="0"/>
   </w:p>
 </w:hdr>
@@ -453,7 +460,7 @@
 
 <file path=word/header3.xml><?xml version="1.0" encoding="utf-8"?>
 <w:hdr xmlns:wpc="http://schemas.microsoft.com/office/word/2010/wordprocessingCanvas" xmlns:mc="http://schemas.openxmlformats.org/markup-compatibility/2006" xmlns:o="urn:schemas-microsoft-com:office:office" xmlns:r="http://schemas.openxmlformats.org/officeDocument/2006/relationships" xmlns:m="http://schemas.openxmlformats.org/officeDocument/2006/math" xmlns:v="urn:schemas-microsoft-com:vml" xmlns:wp14="http://schemas.microsoft.com/office/word/2010/wordprocessingDrawing" xmlns:wp="http://schemas.openxmlformats.org/drawingml/2006/wordprocessingDrawing" xmlns:w10="urn:schemas-microsoft-com:office:word" xmlns:w="http://schemas.openxmlformats.org/wordprocessingml/2006/main" xmlns:w14="http://schemas.microsoft.com/office/word/2010/wordml" xmlns:wpg="http://schemas.microsoft.com/office/word/2010/wordprocessingGroup" xmlns:wpi="http://schemas.microsoft.com/office/word/2010/wordprocessingInk" xmlns:wne="http://schemas.microsoft.com/office/word/2006/wordml" xmlns:wps="http://schemas.microsoft.com/office/word/2010/wordprocessingShape" mc:Ignorable="w14 wp14">
-  <w:p>
+  <w:p xmlns:wp14="http://schemas.microsoft.com/office/word/2010/wordml" wp14:textId="77777777">
     <w:pPr>
       <w:pStyle w:val="Header"/>
     </w:pPr>
@@ -462,11 +469,11 @@
 </file>
 
 <file path=word/styles.xml><?xml version="1.0" encoding="utf-8"?>
-<w:styles xmlns:mc="http://schemas.openxmlformats.org/markup-compatibility/2006" xmlns:r="http://schemas.openxmlformats.org/officeDocument/2006/relationships" xmlns:w="http://schemas.openxmlformats.org/wordprocessingml/2006/main" xmlns:w14="http://schemas.microsoft.com/office/word/2010/wordml" mc:Ignorable="w14">
+<w:styles xmlns:wp14="http://schemas.microsoft.com/office/word/2010/wordprocessingDrawing" xmlns:mc="http://schemas.openxmlformats.org/markup-compatibility/2006" xmlns:r="http://schemas.openxmlformats.org/officeDocument/2006/relationships" xmlns:w="http://schemas.openxmlformats.org/wordprocessingml/2006/main" xmlns:w14="http://schemas.microsoft.com/office/word/2010/wordml" mc:Ignorable="w14 wp14">
   <w:docDefaults>
     <w:rPrDefault>
       <w:rPr>
-        <w:rFonts w:asciiTheme="minorHAnsi" w:eastAsiaTheme="minorHAnsi" w:hAnsiTheme="minorHAnsi" w:cstheme="minorBidi"/>
+        <w:rFonts w:asciiTheme="minorHAnsi" w:hAnsiTheme="minorHAnsi" w:eastAsiaTheme="minorHAnsi" w:cstheme="minorBidi"/>
         <w:sz w:val="22"/>
         <w:szCs w:val="22"/>
         <w:lang w:val="en-US" w:eastAsia="en-US" w:bidi="ar-SA"/>
@@ -479,8 +486,8 @@
     </w:pPrDefault>
   </w:docDefaults>
   <w:latentStyles w:defLockedState="0" w:defUIPriority="99" w:defSemiHidden="1" w:defUnhideWhenUsed="1" w:defQFormat="0" w:count="267">
-    <w:lsdException w:name="Normal" w:semiHidden="0" w:uiPriority="0" w:unhideWhenUsed="0" w:qFormat="1"/>
-    <w:lsdException w:name="heading 1" w:semiHidden="0" w:uiPriority="9" w:unhideWhenUsed="0" w:qFormat="1"/>
+    <w:lsdException w:name="Normal" w:uiPriority="0" w:semiHidden="0" w:unhideWhenUsed="0" w:qFormat="1"/>
+    <w:lsdException w:name="heading 1" w:uiPriority="9" w:semiHidden="0" w:unhideWhenUsed="0" w:qFormat="1"/>
     <w:lsdException w:name="heading 2" w:uiPriority="9" w:qFormat="1"/>
     <w:lsdException w:name="heading 3" w:uiPriority="9" w:qFormat="1"/>
     <w:lsdException w:name="heading 4" w:uiPriority="9" w:qFormat="1"/>
@@ -499,134 +506,134 @@
     <w:lsdException w:name="toc 8" w:uiPriority="39"/>
     <w:lsdException w:name="toc 9" w:uiPriority="39"/>
     <w:lsdException w:name="caption" w:uiPriority="35" w:qFormat="1"/>
-    <w:lsdException w:name="Title" w:semiHidden="0" w:uiPriority="10" w:unhideWhenUsed="0" w:qFormat="1"/>
+    <w:lsdException w:name="Title" w:uiPriority="10" w:semiHidden="0" w:unhideWhenUsed="0" w:qFormat="1"/>
     <w:lsdException w:name="Default Paragraph Font" w:uiPriority="1"/>
-    <w:lsdException w:name="Subtitle" w:semiHidden="0" w:uiPriority="11" w:unhideWhenUsed="0" w:qFormat="1"/>
-    <w:lsdException w:name="Strong" w:semiHidden="0" w:uiPriority="22" w:unhideWhenUsed="0" w:qFormat="1"/>
-    <w:lsdException w:name="Emphasis" w:semiHidden="0" w:uiPriority="20" w:unhideWhenUsed="0" w:qFormat="1"/>
-    <w:lsdException w:name="Table Grid" w:semiHidden="0" w:uiPriority="59" w:unhideWhenUsed="0"/>
+    <w:lsdException w:name="Subtitle" w:uiPriority="11" w:semiHidden="0" w:unhideWhenUsed="0" w:qFormat="1"/>
+    <w:lsdException w:name="Strong" w:uiPriority="22" w:semiHidden="0" w:unhideWhenUsed="0" w:qFormat="1"/>
+    <w:lsdException w:name="Emphasis" w:uiPriority="20" w:semiHidden="0" w:unhideWhenUsed="0" w:qFormat="1"/>
+    <w:lsdException w:name="Table Grid" w:uiPriority="59" w:semiHidden="0" w:unhideWhenUsed="0"/>
     <w:lsdException w:name="Placeholder Text" w:unhideWhenUsed="0"/>
-    <w:lsdException w:name="No Spacing" w:semiHidden="0" w:uiPriority="1" w:unhideWhenUsed="0" w:qFormat="1"/>
-    <w:lsdException w:name="Light Shading" w:semiHidden="0" w:uiPriority="60" w:unhideWhenUsed="0"/>
-    <w:lsdException w:name="Light List" w:semiHidden="0" w:uiPriority="61" w:unhideWhenUsed="0"/>
-    <w:lsdException w:name="Light Grid" w:semiHidden="0" w:uiPriority="62" w:unhideWhenUsed="0"/>
-    <w:lsdException w:name="Medium Shading 1" w:semiHidden="0" w:uiPriority="63" w:unhideWhenUsed="0"/>
-    <w:lsdException w:name="Medium Shading 2" w:semiHidden="0" w:uiPriority="64" w:unhideWhenUsed="0"/>
-    <w:lsdException w:name="Medium List 1" w:semiHidden="0" w:uiPriority="65" w:unhideWhenUsed="0"/>
-    <w:lsdException w:name="Medium List 2" w:semiHidden="0" w:uiPriority="66" w:unhideWhenUsed="0"/>
-    <w:lsdException w:name="Medium Grid 1" w:semiHidden="0" w:uiPriority="67" w:unhideWhenUsed="0"/>
-    <w:lsdException w:name="Medium Grid 2" w:semiHidden="0" w:uiPriority="68" w:unhideWhenUsed="0"/>
-    <w:lsdException w:name="Medium Grid 3" w:semiHidden="0" w:uiPriority="69" w:unhideWhenUsed="0"/>
-    <w:lsdException w:name="Dark List" w:semiHidden="0" w:uiPriority="70" w:unhideWhenUsed="0"/>
-    <w:lsdException w:name="Colorful Shading" w:semiHidden="0" w:uiPriority="71" w:unhideWhenUsed="0"/>
-    <w:lsdException w:name="Colorful List" w:semiHidden="0" w:uiPriority="72" w:unhideWhenUsed="0"/>
-    <w:lsdException w:name="Colorful Grid" w:semiHidden="0" w:uiPriority="73" w:unhideWhenUsed="0"/>
-    <w:lsdException w:name="Light Shading Accent 1" w:semiHidden="0" w:uiPriority="60" w:unhideWhenUsed="0"/>
-    <w:lsdException w:name="Light List Accent 1" w:semiHidden="0" w:uiPriority="61" w:unhideWhenUsed="0"/>
-    <w:lsdException w:name="Light Grid Accent 1" w:semiHidden="0" w:uiPriority="62" w:unhideWhenUsed="0"/>
-    <w:lsdException w:name="Medium Shading 1 Accent 1" w:semiHidden="0" w:uiPriority="63" w:unhideWhenUsed="0"/>
-    <w:lsdException w:name="Medium Shading 2 Accent 1" w:semiHidden="0" w:uiPriority="64" w:unhideWhenUsed="0"/>
-    <w:lsdException w:name="Medium List 1 Accent 1" w:semiHidden="0" w:uiPriority="65" w:unhideWhenUsed="0"/>
+    <w:lsdException w:name="No Spacing" w:uiPriority="1" w:semiHidden="0" w:unhideWhenUsed="0" w:qFormat="1"/>
+    <w:lsdException w:name="Light Shading" w:uiPriority="60" w:semiHidden="0" w:unhideWhenUsed="0"/>
+    <w:lsdException w:name="Light List" w:uiPriority="61" w:semiHidden="0" w:unhideWhenUsed="0"/>
+    <w:lsdException w:name="Light Grid" w:uiPriority="62" w:semiHidden="0" w:unhideWhenUsed="0"/>
+    <w:lsdException w:name="Medium Shading 1" w:uiPriority="63" w:semiHidden="0" w:unhideWhenUsed="0"/>
+    <w:lsdException w:name="Medium Shading 2" w:uiPriority="64" w:semiHidden="0" w:unhideWhenUsed="0"/>
+    <w:lsdException w:name="Medium List 1" w:uiPriority="65" w:semiHidden="0" w:unhideWhenUsed="0"/>
+    <w:lsdException w:name="Medium List 2" w:uiPriority="66" w:semiHidden="0" w:unhideWhenUsed="0"/>
+    <w:lsdException w:name="Medium Grid 1" w:uiPriority="67" w:semiHidden="0" w:unhideWhenUsed="0"/>
+    <w:lsdException w:name="Medium Grid 2" w:uiPriority="68" w:semiHidden="0" w:unhideWhenUsed="0"/>
+    <w:lsdException w:name="Medium Grid 3" w:uiPriority="69" w:semiHidden="0" w:unhideWhenUsed="0"/>
+    <w:lsdException w:name="Dark List" w:uiPriority="70" w:semiHidden="0" w:unhideWhenUsed="0"/>
+    <w:lsdException w:name="Colorful Shading" w:uiPriority="71" w:semiHidden="0" w:unhideWhenUsed="0"/>
+    <w:lsdException w:name="Colorful List" w:uiPriority="72" w:semiHidden="0" w:unhideWhenUsed="0"/>
+    <w:lsdException w:name="Colorful Grid" w:uiPriority="73" w:semiHidden="0" w:unhideWhenUsed="0"/>
+    <w:lsdException w:name="Light Shading Accent 1" w:uiPriority="60" w:semiHidden="0" w:unhideWhenUsed="0"/>
+    <w:lsdException w:name="Light List Accent 1" w:uiPriority="61" w:semiHidden="0" w:unhideWhenUsed="0"/>
+    <w:lsdException w:name="Light Grid Accent 1" w:uiPriority="62" w:semiHidden="0" w:unhideWhenUsed="0"/>
+    <w:lsdException w:name="Medium Shading 1 Accent 1" w:uiPriority="63" w:semiHidden="0" w:unhideWhenUsed="0"/>
+    <w:lsdException w:name="Medium Shading 2 Accent 1" w:uiPriority="64" w:semiHidden="0" w:unhideWhenUsed="0"/>
+    <w:lsdException w:name="Medium List 1 Accent 1" w:uiPriority="65" w:semiHidden="0" w:unhideWhenUsed="0"/>
     <w:lsdException w:name="Revision" w:unhideWhenUsed="0"/>
-    <w:lsdException w:name="List Paragraph" w:semiHidden="0" w:uiPriority="34" w:unhideWhenUsed="0" w:qFormat="1"/>
-    <w:lsdException w:name="Quote" w:semiHidden="0" w:uiPriority="29" w:unhideWhenUsed="0" w:qFormat="1"/>
-    <w:lsdException w:name="Intense Quote" w:semiHidden="0" w:uiPriority="30" w:unhideWhenUsed="0" w:qFormat="1"/>
-    <w:lsdException w:name="Medium List 2 Accent 1" w:semiHidden="0" w:uiPriority="66" w:unhideWhenUsed="0"/>
-    <w:lsdException w:name="Medium Grid 1 Accent 1" w:semiHidden="0" w:uiPriority="67" w:unhideWhenUsed="0"/>
-    <w:lsdException w:name="Medium Grid 2 Accent 1" w:semiHidden="0" w:uiPriority="68" w:unhideWhenUsed="0"/>
-    <w:lsdException w:name="Medium Grid 3 Accent 1" w:semiHidden="0" w:uiPriority="69" w:unhideWhenUsed="0"/>
-    <w:lsdException w:name="Dark List Accent 1" w:semiHidden="0" w:uiPriority="70" w:unhideWhenUsed="0"/>
-    <w:lsdException w:name="Colorful Shading Accent 1" w:semiHidden="0" w:uiPriority="71" w:unhideWhenUsed="0"/>
-    <w:lsdException w:name="Colorful List Accent 1" w:semiHidden="0" w:uiPriority="72" w:unhideWhenUsed="0"/>
-    <w:lsdException w:name="Colorful Grid Accent 1" w:semiHidden="0" w:uiPriority="73" w:unhideWhenUsed="0"/>
-    <w:lsdException w:name="Light Shading Accent 2" w:semiHidden="0" w:uiPriority="60" w:unhideWhenUsed="0"/>
-    <w:lsdException w:name="Light List Accent 2" w:semiHidden="0" w:uiPriority="61" w:unhideWhenUsed="0"/>
-    <w:lsdException w:name="Light Grid Accent 2" w:semiHidden="0" w:uiPriority="62" w:unhideWhenUsed="0"/>
-    <w:lsdException w:name="Medium Shading 1 Accent 2" w:semiHidden="0" w:uiPriority="63" w:unhideWhenUsed="0"/>
-    <w:lsdException w:name="Medium Shading 2 Accent 2" w:semiHidden="0" w:uiPriority="64" w:unhideWhenUsed="0"/>
-    <w:lsdException w:name="Medium List 1 Accent 2" w:semiHidden="0" w:uiPriority="65" w:unhideWhenUsed="0"/>
-    <w:lsdException w:name="Medium List 2 Accent 2" w:semiHidden="0" w:uiPriority="66" w:unhideWhenUsed="0"/>
-    <w:lsdException w:name="Medium Grid 1 Accent 2" w:semiHidden="0" w:uiPriority="67" w:unhideWhenUsed="0"/>
-    <w:lsdException w:name="Medium Grid 2 Accent 2" w:semiHidden="0" w:uiPriority="68" w:unhideWhenUsed="0"/>
-    <w:lsdException w:name="Medium Grid 3 Accent 2" w:semiHidden="0" w:uiPriority="69" w:unhideWhenUsed="0"/>
-    <w:lsdException w:name="Dark List Accent 2" w:semiHidden="0" w:uiPriority="70" w:unhideWhenUsed="0"/>
-    <w:lsdException w:name="Colorful Shading Accent 2" w:semiHidden="0" w:uiPriority="71" w:unhideWhenUsed="0"/>
-    <w:lsdException w:name="Colorful List Accent 2" w:semiHidden="0" w:uiPriority="72" w:unhideWhenUsed="0"/>
-    <w:lsdException w:name="Colorful Grid Accent 2" w:semiHidden="0" w:uiPriority="73" w:unhideWhenUsed="0"/>
-    <w:lsdException w:name="Light Shading Accent 3" w:semiHidden="0" w:uiPriority="60" w:unhideWhenUsed="0"/>
-    <w:lsdException w:name="Light List Accent 3" w:semiHidden="0" w:uiPriority="61" w:unhideWhenUsed="0"/>
-    <w:lsdException w:name="Light Grid Accent 3" w:semiHidden="0" w:uiPriority="62" w:unhideWhenUsed="0"/>
-    <w:lsdException w:name="Medium Shading 1 Accent 3" w:semiHidden="0" w:uiPriority="63" w:unhideWhenUsed="0"/>
-    <w:lsdException w:name="Medium Shading 2 Accent 3" w:semiHidden="0" w:uiPriority="64" w:unhideWhenUsed="0"/>
-    <w:lsdException w:name="Medium List 1 Accent 3" w:semiHidden="0" w:uiPriority="65" w:unhideWhenUsed="0"/>
-    <w:lsdException w:name="Medium List 2 Accent 3" w:semiHidden="0" w:uiPriority="66" w:unhideWhenUsed="0"/>
-    <w:lsdException w:name="Medium Grid 1 Accent 3" w:semiHidden="0" w:uiPriority="67" w:unhideWhenUsed="0"/>
-    <w:lsdException w:name="Medium Grid 2 Accent 3" w:semiHidden="0" w:uiPriority="68" w:unhideWhenUsed="0"/>
-    <w:lsdException w:name="Medium Grid 3 Accent 3" w:semiHidden="0" w:uiPriority="69" w:unhideWhenUsed="0"/>
-    <w:lsdException w:name="Dark List Accent 3" w:semiHidden="0" w:uiPriority="70" w:unhideWhenUsed="0"/>
-    <w:lsdException w:name="Colorful Shading Accent 3" w:semiHidden="0" w:uiPriority="71" w:unhideWhenUsed="0"/>
-    <w:lsdException w:name="Colorful List Accent 3" w:semiHidden="0" w:uiPriority="72" w:unhideWhenUsed="0"/>
-    <w:lsdException w:name="Colorful Grid Accent 3" w:semiHidden="0" w:uiPriority="73" w:unhideWhenUsed="0"/>
-    <w:lsdException w:name="Light Shading Accent 4" w:semiHidden="0" w:uiPriority="60" w:unhideWhenUsed="0"/>
-    <w:lsdException w:name="Light List Accent 4" w:semiHidden="0" w:uiPriority="61" w:unhideWhenUsed="0"/>
-    <w:lsdException w:name="Light Grid Accent 4" w:semiHidden="0" w:uiPriority="62" w:unhideWhenUsed="0"/>
-    <w:lsdException w:name="Medium Shading 1 Accent 4" w:semiHidden="0" w:uiPriority="63" w:unhideWhenUsed="0"/>
-    <w:lsdException w:name="Medium Shading 2 Accent 4" w:semiHidden="0" w:uiPriority="64" w:unhideWhenUsed="0"/>
-    <w:lsdException w:name="Medium List 1 Accent 4" w:semiHidden="0" w:uiPriority="65" w:unhideWhenUsed="0"/>
-    <w:lsdException w:name="Medium List 2 Accent 4" w:semiHidden="0" w:uiPriority="66" w:unhideWhenUsed="0"/>
-    <w:lsdException w:name="Medium Grid 1 Accent 4" w:semiHidden="0" w:uiPriority="67" w:unhideWhenUsed="0"/>
-    <w:lsdException w:name="Medium Grid 2 Accent 4" w:semiHidden="0" w:uiPriority="68" w:unhideWhenUsed="0"/>
-    <w:lsdException w:name="Medium Grid 3 Accent 4" w:semiHidden="0" w:uiPriority="69" w:unhideWhenUsed="0"/>
-    <w:lsdException w:name="Dark List Accent 4" w:semiHidden="0" w:uiPriority="70" w:unhideWhenUsed="0"/>
-    <w:lsdException w:name="Colorful Shading Accent 4" w:semiHidden="0" w:uiPriority="71" w:unhideWhenUsed="0"/>
-    <w:lsdException w:name="Colorful List Accent 4" w:semiHidden="0" w:uiPriority="72" w:unhideWhenUsed="0"/>
-    <w:lsdException w:name="Colorful Grid Accent 4" w:semiHidden="0" w:uiPriority="73" w:unhideWhenUsed="0"/>
-    <w:lsdException w:name="Light Shading Accent 5" w:semiHidden="0" w:uiPriority="60" w:unhideWhenUsed="0"/>
-    <w:lsdException w:name="Light List Accent 5" w:semiHidden="0" w:uiPriority="61" w:unhideWhenUsed="0"/>
-    <w:lsdException w:name="Light Grid Accent 5" w:semiHidden="0" w:uiPriority="62" w:unhideWhenUsed="0"/>
-    <w:lsdException w:name="Medium Shading 1 Accent 5" w:semiHidden="0" w:uiPriority="63" w:unhideWhenUsed="0"/>
-    <w:lsdException w:name="Medium Shading 2 Accent 5" w:semiHidden="0" w:uiPriority="64" w:unhideWhenUsed="0"/>
-    <w:lsdException w:name="Medium List 1 Accent 5" w:semiHidden="0" w:uiPriority="65" w:unhideWhenUsed="0"/>
-    <w:lsdException w:name="Medium List 2 Accent 5" w:semiHidden="0" w:uiPriority="66" w:unhideWhenUsed="0"/>
-    <w:lsdException w:name="Medium Grid 1 Accent 5" w:semiHidden="0" w:uiPriority="67" w:unhideWhenUsed="0"/>
-    <w:lsdException w:name="Medium Grid 2 Accent 5" w:semiHidden="0" w:uiPriority="68" w:unhideWhenUsed="0"/>
-    <w:lsdException w:name="Medium Grid 3 Accent 5" w:semiHidden="0" w:uiPriority="69" w:unhideWhenUsed="0"/>
-    <w:lsdException w:name="Dark List Accent 5" w:semiHidden="0" w:uiPriority="70" w:unhideWhenUsed="0"/>
-    <w:lsdException w:name="Colorful Shading Accent 5" w:semiHidden="0" w:uiPriority="71" w:unhideWhenUsed="0"/>
-    <w:lsdException w:name="Colorful List Accent 5" w:semiHidden="0" w:uiPriority="72" w:unhideWhenUsed="0"/>
-    <w:lsdException w:name="Colorful Grid Accent 5" w:semiHidden="0" w:uiPriority="73" w:unhideWhenUsed="0"/>
-    <w:lsdException w:name="Light Shading Accent 6" w:semiHidden="0" w:uiPriority="60" w:unhideWhenUsed="0"/>
-    <w:lsdException w:name="Light List Accent 6" w:semiHidden="0" w:uiPriority="61" w:unhideWhenUsed="0"/>
-    <w:lsdException w:name="Light Grid Accent 6" w:semiHidden="0" w:uiPriority="62" w:unhideWhenUsed="0"/>
-    <w:lsdException w:name="Medium Shading 1 Accent 6" w:semiHidden="0" w:uiPriority="63" w:unhideWhenUsed="0"/>
-    <w:lsdException w:name="Medium Shading 2 Accent 6" w:semiHidden="0" w:uiPriority="64" w:unhideWhenUsed="0"/>
-    <w:lsdException w:name="Medium List 1 Accent 6" w:semiHidden="0" w:uiPriority="65" w:unhideWhenUsed="0"/>
-    <w:lsdException w:name="Medium List 2 Accent 6" w:semiHidden="0" w:uiPriority="66" w:unhideWhenUsed="0"/>
-    <w:lsdException w:name="Medium Grid 1 Accent 6" w:semiHidden="0" w:uiPriority="67" w:unhideWhenUsed="0"/>
-    <w:lsdException w:name="Medium Grid 2 Accent 6" w:semiHidden="0" w:uiPriority="68" w:unhideWhenUsed="0"/>
-    <w:lsdException w:name="Medium Grid 3 Accent 6" w:semiHidden="0" w:uiPriority="69" w:unhideWhenUsed="0"/>
-    <w:lsdException w:name="Dark List Accent 6" w:semiHidden="0" w:uiPriority="70" w:unhideWhenUsed="0"/>
-    <w:lsdException w:name="Colorful Shading Accent 6" w:semiHidden="0" w:uiPriority="71" w:unhideWhenUsed="0"/>
-    <w:lsdException w:name="Colorful List Accent 6" w:semiHidden="0" w:uiPriority="72" w:unhideWhenUsed="0"/>
-    <w:lsdException w:name="Colorful Grid Accent 6" w:semiHidden="0" w:uiPriority="73" w:unhideWhenUsed="0"/>
-    <w:lsdException w:name="Subtle Emphasis" w:semiHidden="0" w:uiPriority="19" w:unhideWhenUsed="0" w:qFormat="1"/>
-    <w:lsdException w:name="Intense Emphasis" w:semiHidden="0" w:uiPriority="21" w:unhideWhenUsed="0" w:qFormat="1"/>
-    <w:lsdException w:name="Subtle Reference" w:semiHidden="0" w:uiPriority="31" w:unhideWhenUsed="0" w:qFormat="1"/>
-    <w:lsdException w:name="Intense Reference" w:semiHidden="0" w:uiPriority="32" w:unhideWhenUsed="0" w:qFormat="1"/>
-    <w:lsdException w:name="Book Title" w:semiHidden="0" w:uiPriority="33" w:unhideWhenUsed="0" w:qFormat="1"/>
+    <w:lsdException w:name="List Paragraph" w:uiPriority="34" w:semiHidden="0" w:unhideWhenUsed="0" w:qFormat="1"/>
+    <w:lsdException w:name="Quote" w:uiPriority="29" w:semiHidden="0" w:unhideWhenUsed="0" w:qFormat="1"/>
+    <w:lsdException w:name="Intense Quote" w:uiPriority="30" w:semiHidden="0" w:unhideWhenUsed="0" w:qFormat="1"/>
+    <w:lsdException w:name="Medium List 2 Accent 1" w:uiPriority="66" w:semiHidden="0" w:unhideWhenUsed="0"/>
+    <w:lsdException w:name="Medium Grid 1 Accent 1" w:uiPriority="67" w:semiHidden="0" w:unhideWhenUsed="0"/>
+    <w:lsdException w:name="Medium Grid 2 Accent 1" w:uiPriority="68" w:semiHidden="0" w:unhideWhenUsed="0"/>
+    <w:lsdException w:name="Medium Grid 3 Accent 1" w:uiPriority="69" w:semiHidden="0" w:unhideWhenUsed="0"/>
+    <w:lsdException w:name="Dark List Accent 1" w:uiPriority="70" w:semiHidden="0" w:unhideWhenUsed="0"/>
+    <w:lsdException w:name="Colorful Shading Accent 1" w:uiPriority="71" w:semiHidden="0" w:unhideWhenUsed="0"/>
+    <w:lsdException w:name="Colorful List Accent 1" w:uiPriority="72" w:semiHidden="0" w:unhideWhenUsed="0"/>
+    <w:lsdException w:name="Colorful Grid Accent 1" w:uiPriority="73" w:semiHidden="0" w:unhideWhenUsed="0"/>
+    <w:lsdException w:name="Light Shading Accent 2" w:uiPriority="60" w:semiHidden="0" w:unhideWhenUsed="0"/>
+    <w:lsdException w:name="Light List Accent 2" w:uiPriority="61" w:semiHidden="0" w:unhideWhenUsed="0"/>
+    <w:lsdException w:name="Light Grid Accent 2" w:uiPriority="62" w:semiHidden="0" w:unhideWhenUsed="0"/>
+    <w:lsdException w:name="Medium Shading 1 Accent 2" w:uiPriority="63" w:semiHidden="0" w:unhideWhenUsed="0"/>
+    <w:lsdException w:name="Medium Shading 2 Accent 2" w:uiPriority="64" w:semiHidden="0" w:unhideWhenUsed="0"/>
+    <w:lsdException w:name="Medium List 1 Accent 2" w:uiPriority="65" w:semiHidden="0" w:unhideWhenUsed="0"/>
+    <w:lsdException w:name="Medium List 2 Accent 2" w:uiPriority="66" w:semiHidden="0" w:unhideWhenUsed="0"/>
+    <w:lsdException w:name="Medium Grid 1 Accent 2" w:uiPriority="67" w:semiHidden="0" w:unhideWhenUsed="0"/>
+    <w:lsdException w:name="Medium Grid 2 Accent 2" w:uiPriority="68" w:semiHidden="0" w:unhideWhenUsed="0"/>
+    <w:lsdException w:name="Medium Grid 3 Accent 2" w:uiPriority="69" w:semiHidden="0" w:unhideWhenUsed="0"/>
+    <w:lsdException w:name="Dark List Accent 2" w:uiPriority="70" w:semiHidden="0" w:unhideWhenUsed="0"/>
+    <w:lsdException w:name="Colorful Shading Accent 2" w:uiPriority="71" w:semiHidden="0" w:unhideWhenUsed="0"/>
+    <w:lsdException w:name="Colorful List Accent 2" w:uiPriority="72" w:semiHidden="0" w:unhideWhenUsed="0"/>
+    <w:lsdException w:name="Colorful Grid Accent 2" w:uiPriority="73" w:semiHidden="0" w:unhideWhenUsed="0"/>
+    <w:lsdException w:name="Light Shading Accent 3" w:uiPriority="60" w:semiHidden="0" w:unhideWhenUsed="0"/>
+    <w:lsdException w:name="Light List Accent 3" w:uiPriority="61" w:semiHidden="0" w:unhideWhenUsed="0"/>
+    <w:lsdException w:name="Light Grid Accent 3" w:uiPriority="62" w:semiHidden="0" w:unhideWhenUsed="0"/>
+    <w:lsdException w:name="Medium Shading 1 Accent 3" w:uiPriority="63" w:semiHidden="0" w:unhideWhenUsed="0"/>
+    <w:lsdException w:name="Medium Shading 2 Accent 3" w:uiPriority="64" w:semiHidden="0" w:unhideWhenUsed="0"/>
+    <w:lsdException w:name="Medium List 1 Accent 3" w:uiPriority="65" w:semiHidden="0" w:unhideWhenUsed="0"/>
+    <w:lsdException w:name="Medium List 2 Accent 3" w:uiPriority="66" w:semiHidden="0" w:unhideWhenUsed="0"/>
+    <w:lsdException w:name="Medium Grid 1 Accent 3" w:uiPriority="67" w:semiHidden="0" w:unhideWhenUsed="0"/>
+    <w:lsdException w:name="Medium Grid 2 Accent 3" w:uiPriority="68" w:semiHidden="0" w:unhideWhenUsed="0"/>
+    <w:lsdException w:name="Medium Grid 3 Accent 3" w:uiPriority="69" w:semiHidden="0" w:unhideWhenUsed="0"/>
+    <w:lsdException w:name="Dark List Accent 3" w:uiPriority="70" w:semiHidden="0" w:unhideWhenUsed="0"/>
+    <w:lsdException w:name="Colorful Shading Accent 3" w:uiPriority="71" w:semiHidden="0" w:unhideWhenUsed="0"/>
+    <w:lsdException w:name="Colorful List Accent 3" w:uiPriority="72" w:semiHidden="0" w:unhideWhenUsed="0"/>
+    <w:lsdException w:name="Colorful Grid Accent 3" w:uiPriority="73" w:semiHidden="0" w:unhideWhenUsed="0"/>
+    <w:lsdException w:name="Light Shading Accent 4" w:uiPriority="60" w:semiHidden="0" w:unhideWhenUsed="0"/>
+    <w:lsdException w:name="Light List Accent 4" w:uiPriority="61" w:semiHidden="0" w:unhideWhenUsed="0"/>
+    <w:lsdException w:name="Light Grid Accent 4" w:uiPriority="62" w:semiHidden="0" w:unhideWhenUsed="0"/>
+    <w:lsdException w:name="Medium Shading 1 Accent 4" w:uiPriority="63" w:semiHidden="0" w:unhideWhenUsed="0"/>
+    <w:lsdException w:name="Medium Shading 2 Accent 4" w:uiPriority="64" w:semiHidden="0" w:unhideWhenUsed="0"/>
+    <w:lsdException w:name="Medium List 1 Accent 4" w:uiPriority="65" w:semiHidden="0" w:unhideWhenUsed="0"/>
+    <w:lsdException w:name="Medium List 2 Accent 4" w:uiPriority="66" w:semiHidden="0" w:unhideWhenUsed="0"/>
+    <w:lsdException w:name="Medium Grid 1 Accent 4" w:uiPriority="67" w:semiHidden="0" w:unhideWhenUsed="0"/>
+    <w:lsdException w:name="Medium Grid 2 Accent 4" w:uiPriority="68" w:semiHidden="0" w:unhideWhenUsed="0"/>
+    <w:lsdException w:name="Medium Grid 3 Accent 4" w:uiPriority="69" w:semiHidden="0" w:unhideWhenUsed="0"/>
+    <w:lsdException w:name="Dark List Accent 4" w:uiPriority="70" w:semiHidden="0" w:unhideWhenUsed="0"/>
+    <w:lsdException w:name="Colorful Shading Accent 4" w:uiPriority="71" w:semiHidden="0" w:unhideWhenUsed="0"/>
+    <w:lsdException w:name="Colorful List Accent 4" w:uiPriority="72" w:semiHidden="0" w:unhideWhenUsed="0"/>
+    <w:lsdException w:name="Colorful Grid Accent 4" w:uiPriority="73" w:semiHidden="0" w:unhideWhenUsed="0"/>
+    <w:lsdException w:name="Light Shading Accent 5" w:uiPriority="60" w:semiHidden="0" w:unhideWhenUsed="0"/>
+    <w:lsdException w:name="Light List Accent 5" w:uiPriority="61" w:semiHidden="0" w:unhideWhenUsed="0"/>
+    <w:lsdException w:name="Light Grid Accent 5" w:uiPriority="62" w:semiHidden="0" w:unhideWhenUsed="0"/>
+    <w:lsdException w:name="Medium Shading 1 Accent 5" w:uiPriority="63" w:semiHidden="0" w:unhideWhenUsed="0"/>
+    <w:lsdException w:name="Medium Shading 2 Accent 5" w:uiPriority="64" w:semiHidden="0" w:unhideWhenUsed="0"/>
+    <w:lsdException w:name="Medium List 1 Accent 5" w:uiPriority="65" w:semiHidden="0" w:unhideWhenUsed="0"/>
+    <w:lsdException w:name="Medium List 2 Accent 5" w:uiPriority="66" w:semiHidden="0" w:unhideWhenUsed="0"/>
+    <w:lsdException w:name="Medium Grid 1 Accent 5" w:uiPriority="67" w:semiHidden="0" w:unhideWhenUsed="0"/>
+    <w:lsdException w:name="Medium Grid 2 Accent 5" w:uiPriority="68" w:semiHidden="0" w:unhideWhenUsed="0"/>
+    <w:lsdException w:name="Medium Grid 3 Accent 5" w:uiPriority="69" w:semiHidden="0" w:unhideWhenUsed="0"/>
+    <w:lsdException w:name="Dark List Accent 5" w:uiPriority="70" w:semiHidden="0" w:unhideWhenUsed="0"/>
+    <w:lsdException w:name="Colorful Shading Accent 5" w:uiPriority="71" w:semiHidden="0" w:unhideWhenUsed="0"/>
+    <w:lsdException w:name="Colorful List Accent 5" w:uiPriority="72" w:semiHidden="0" w:unhideWhenUsed="0"/>
+    <w:lsdException w:name="Colorful Grid Accent 5" w:uiPriority="73" w:semiHidden="0" w:unhideWhenUsed="0"/>
+    <w:lsdException w:name="Light Shading Accent 6" w:uiPriority="60" w:semiHidden="0" w:unhideWhenUsed="0"/>
+    <w:lsdException w:name="Light List Accent 6" w:uiPriority="61" w:semiHidden="0" w:unhideWhenUsed="0"/>
+    <w:lsdException w:name="Light Grid Accent 6" w:uiPriority="62" w:semiHidden="0" w:unhideWhenUsed="0"/>
+    <w:lsdException w:name="Medium Shading 1 Accent 6" w:uiPriority="63" w:semiHidden="0" w:unhideWhenUsed="0"/>
+    <w:lsdException w:name="Medium Shading 2 Accent 6" w:uiPriority="64" w:semiHidden="0" w:unhideWhenUsed="0"/>
+    <w:lsdException w:name="Medium List 1 Accent 6" w:uiPriority="65" w:semiHidden="0" w:unhideWhenUsed="0"/>
+    <w:lsdException w:name="Medium List 2 Accent 6" w:uiPriority="66" w:semiHidden="0" w:unhideWhenUsed="0"/>
+    <w:lsdException w:name="Medium Grid 1 Accent 6" w:uiPriority="67" w:semiHidden="0" w:unhideWhenUsed="0"/>
+    <w:lsdException w:name="Medium Grid 2 Accent 6" w:uiPriority="68" w:semiHidden="0" w:unhideWhenUsed="0"/>
+    <w:lsdException w:name="Medium Grid 3 Accent 6" w:uiPriority="69" w:semiHidden="0" w:unhideWhenUsed="0"/>
+    <w:lsdException w:name="Dark List Accent 6" w:uiPriority="70" w:semiHidden="0" w:unhideWhenUsed="0"/>
+    <w:lsdException w:name="Colorful Shading Accent 6" w:uiPriority="71" w:semiHidden="0" w:unhideWhenUsed="0"/>
+    <w:lsdException w:name="Colorful List Accent 6" w:uiPriority="72" w:semiHidden="0" w:unhideWhenUsed="0"/>
+    <w:lsdException w:name="Colorful Grid Accent 6" w:uiPriority="73" w:semiHidden="0" w:unhideWhenUsed="0"/>
+    <w:lsdException w:name="Subtle Emphasis" w:uiPriority="19" w:semiHidden="0" w:unhideWhenUsed="0" w:qFormat="1"/>
+    <w:lsdException w:name="Intense Emphasis" w:uiPriority="21" w:semiHidden="0" w:unhideWhenUsed="0" w:qFormat="1"/>
+    <w:lsdException w:name="Subtle Reference" w:uiPriority="31" w:semiHidden="0" w:unhideWhenUsed="0" w:qFormat="1"/>
+    <w:lsdException w:name="Intense Reference" w:uiPriority="32" w:semiHidden="0" w:unhideWhenUsed="0" w:qFormat="1"/>
+    <w:lsdException w:name="Book Title" w:uiPriority="33" w:semiHidden="0" w:unhideWhenUsed="0" w:qFormat="1"/>
     <w:lsdException w:name="Bibliography" w:uiPriority="37"/>
     <w:lsdException w:name="TOC Heading" w:uiPriority="39" w:qFormat="1"/>
   </w:latentStyles>
-  <w:style w:type="paragraph" w:default="1" w:styleId="Normal">
+  <w:style w:type="paragraph" w:styleId="Normal" w:default="1">
     <w:name w:val="Normal"/>
     <w:qFormat/>
   </w:style>
-  <w:style w:type="character" w:default="1" w:styleId="DefaultParagraphFont">
+  <w:style w:type="character" w:styleId="DefaultParagraphFont" w:default="1">
     <w:name w:val="Default Paragraph Font"/>
     <w:uiPriority w:val="1"/>
     <w:unhideWhenUsed/>
   </w:style>
-  <w:style w:type="table" w:default="1" w:styleId="TableNormal">
+  <w:style w:type="table" w:styleId="TableNormal" w:default="1">
     <w:name w:val="Normal Table"/>
     <w:uiPriority w:val="99"/>
     <w:semiHidden/>
@@ -641,7 +648,7 @@
       </w:tblCellMar>
     </w:tblPr>
   </w:style>
-  <w:style w:type="numbering" w:default="1" w:styleId="NoList">
+  <w:style w:type="numbering" w:styleId="NoList" w:default="1">
     <w:name w:val="No List"/>
     <w:uiPriority w:val="99"/>
     <w:semiHidden/>
@@ -662,7 +669,7 @@
       <w:spacing w:after="0" w:line="240" w:lineRule="auto"/>
     </w:pPr>
   </w:style>
-  <w:style w:type="character" w:customStyle="1" w:styleId="HeaderChar">
+  <w:style w:type="character" w:styleId="HeaderChar" w:customStyle="1">
     <w:name w:val="Header Char"/>
     <w:basedOn w:val="DefaultParagraphFont"/>
     <w:link w:val="Header"/>
@@ -684,7 +691,7 @@
       <w:spacing w:after="0" w:line="240" w:lineRule="auto"/>
     </w:pPr>
   </w:style>
-  <w:style w:type="character" w:customStyle="1" w:styleId="FooterChar">
+  <w:style w:type="character" w:styleId="FooterChar" w:customStyle="1">
     <w:name w:val="Footer Char"/>
     <w:basedOn w:val="DefaultParagraphFont"/>
     <w:link w:val="Footer"/>

</xml_diff>